<commit_message>
Updated with Roundtower and other publications.
</commit_message>
<xml_diff>
--- a/resume.docx
+++ b/resume.docx
@@ -6,21 +6,36 @@
       <w:pPr>
         <w:pStyle w:val="Heading1"/>
       </w:pPr>
-      <w:bookmarkStart w:id="21" w:name="jason-kumpf"/>
-      <w:bookmarkEnd w:id="21"/>
+      <w:bookmarkStart w:id="20" w:name="jason-kumpf"/>
       <w:r>
         <w:t xml:space="preserve">Jason Kumpf</w:t>
       </w:r>
+      <w:bookmarkEnd w:id="20"/>
     </w:p>
     <w:p>
       <w:pPr>
         <w:pStyle w:val="FirstParagraph"/>
       </w:pPr>
+      <w:hyperlink r:id="rId21">
+        <w:r>
+          <w:rPr>
+            <w:rStyle w:val="Hyperlink"/>
+            <w:b/>
+          </w:rPr>
+          <w:t xml:space="preserve">Laurel, MD</w:t>
+        </w:r>
+      </w:hyperlink>
       <w:r>
         <w:rPr>
           <w:b/>
         </w:rPr>
-        <w:t xml:space="preserve">Laurel, MD |</w:t>
+        <w:t xml:space="preserve"> </w:t>
+      </w:r>
+      <w:r>
+        <w:rPr>
+          <w:b/>
+        </w:rPr>
+        <w:t xml:space="preserve">|</w:t>
       </w:r>
       <w:r>
         <w:rPr>
@@ -37,32 +52,130 @@
           <w:t xml:space="preserve">kumpf.jason@gmail.com</w:t>
         </w:r>
       </w:hyperlink>
+      <w:r>
+        <w:rPr>
+          <w:b/>
+        </w:rPr>
+        <w:t xml:space="preserve"> </w:t>
+      </w:r>
+      <w:r>
+        <w:rPr>
+          <w:b/>
+        </w:rPr>
+        <w:t xml:space="preserve">|</w:t>
+      </w:r>
+      <w:r>
+        <w:rPr>
+          <w:b/>
+        </w:rPr>
+        <w:t xml:space="preserve"> </w:t>
+      </w:r>
+      <w:hyperlink r:id="rId23">
+        <w:r>
+          <w:rPr>
+            <w:rStyle w:val="Hyperlink"/>
+            <w:b/>
+          </w:rPr>
+          <w:t xml:space="preserve">jasonkumpf.com</w:t>
+        </w:r>
+      </w:hyperlink>
+      <w:r>
+        <w:rPr>
+          <w:b/>
+        </w:rPr>
+        <w:t xml:space="preserve"> </w:t>
+      </w:r>
+      <w:r>
+        <w:rPr>
+          <w:b/>
+        </w:rPr>
+        <w:t xml:space="preserve">|</w:t>
+      </w:r>
+      <w:r>
+        <w:rPr>
+          <w:b/>
+        </w:rPr>
+        <w:t xml:space="preserve"> </w:t>
+      </w:r>
+      <w:hyperlink r:id="rId24">
+        <w:r>
+          <w:rPr>
+            <w:rStyle w:val="Hyperlink"/>
+            <w:b/>
+          </w:rPr>
+          <w:t xml:space="preserve">Github</w:t>
+        </w:r>
+      </w:hyperlink>
     </w:p>
     <w:p>
       <w:pPr>
         <w:pStyle w:val="Heading2"/>
       </w:pPr>
-      <w:bookmarkStart w:id="23" w:name="experience"/>
-      <w:bookmarkEnd w:id="23"/>
+      <w:bookmarkStart w:id="25" w:name="experience"/>
       <w:r>
         <w:t xml:space="preserve">Experience</w:t>
       </w:r>
+      <w:bookmarkEnd w:id="25"/>
     </w:p>
     <w:p>
       <w:pPr>
         <w:pStyle w:val="Heading3"/>
       </w:pPr>
-      <w:bookmarkStart w:id="24" w:name="software-engineer"/>
-      <w:bookmarkEnd w:id="24"/>
+      <w:bookmarkStart w:id="26" w:name="desktop-support-admin"/>
+      <w:r>
+        <w:t xml:space="preserve">Desktop Support Admin</w:t>
+      </w:r>
+      <w:bookmarkEnd w:id="26"/>
+    </w:p>
+    <w:p>
+      <w:pPr>
+        <w:pStyle w:val="FirstParagraph"/>
+      </w:pPr>
+      <w:hyperlink r:id="rId27">
+        <w:r>
+          <w:rPr>
+            <w:rStyle w:val="Hyperlink"/>
+            <w:i/>
+          </w:rPr>
+          <w:t xml:space="preserve">Roundtower</w:t>
+        </w:r>
+      </w:hyperlink>
+      <w:r>
+        <w:rPr>
+          <w:i/>
+        </w:rPr>
+        <w:t xml:space="preserve"> </w:t>
+      </w:r>
+      <w:r>
+        <w:rPr>
+          <w:i/>
+        </w:rPr>
+        <w:t xml:space="preserve">- March 2019 - September 2019</w:t>
+      </w:r>
+    </w:p>
+    <w:p>
+      <w:pPr>
+        <w:pStyle w:val="BodyText"/>
+      </w:pPr>
+      <w:r>
+        <w:t xml:space="preserve">The client support services team needed a desktop support on-site lead for a customer and as a favor to the team lead who is my brother-in-law agreed to contract the position until they found a full time replacement. Responsabilities included supporting all aspects of building and maintaining IT equipment and over 300 employees at the client location (CNSI - Rockville, MD). Other responsabilities included data center equipment maintinence and monitoring.</w:t>
+      </w:r>
+    </w:p>
+    <w:p>
+      <w:pPr>
+        <w:pStyle w:val="Heading3"/>
+      </w:pPr>
+      <w:bookmarkStart w:id="28" w:name="software-engineer"/>
       <w:r>
         <w:t xml:space="preserve">Software Engineer</w:t>
       </w:r>
+      <w:bookmarkEnd w:id="28"/>
     </w:p>
     <w:p>
       <w:pPr>
         <w:pStyle w:val="FirstParagraph"/>
       </w:pPr>
-      <w:hyperlink r:id="rId25">
+      <w:hyperlink r:id="rId29">
         <w:r>
           <w:rPr>
             <w:rStyle w:val="Hyperlink"/>
@@ -96,17 +209,17 @@
       <w:pPr>
         <w:pStyle w:val="Heading3"/>
       </w:pPr>
-      <w:bookmarkStart w:id="26" w:name="adjunct-faculty"/>
-      <w:bookmarkEnd w:id="26"/>
+      <w:bookmarkStart w:id="30" w:name="adjunct-faculty"/>
       <w:r>
         <w:t xml:space="preserve">Adjunct Faculty</w:t>
       </w:r>
+      <w:bookmarkEnd w:id="30"/>
     </w:p>
     <w:p>
       <w:pPr>
         <w:pStyle w:val="FirstParagraph"/>
       </w:pPr>
-      <w:hyperlink r:id="rId27">
+      <w:hyperlink r:id="rId31">
         <w:r>
           <w:rPr>
             <w:rStyle w:val="Hyperlink"/>
@@ -140,17 +253,17 @@
       <w:pPr>
         <w:pStyle w:val="Heading3"/>
       </w:pPr>
-      <w:bookmarkStart w:id="28" w:name="senior-software-engineer"/>
-      <w:bookmarkEnd w:id="28"/>
+      <w:bookmarkStart w:id="32" w:name="senior-software-engineer"/>
       <w:r>
         <w:t xml:space="preserve">Senior Software Engineer</w:t>
       </w:r>
+      <w:bookmarkEnd w:id="32"/>
     </w:p>
     <w:p>
       <w:pPr>
         <w:pStyle w:val="FirstParagraph"/>
       </w:pPr>
-      <w:hyperlink r:id="rId29">
+      <w:hyperlink r:id="rId33">
         <w:r>
           <w:rPr>
             <w:rStyle w:val="Hyperlink"/>
@@ -184,17 +297,17 @@
       <w:pPr>
         <w:pStyle w:val="Heading3"/>
       </w:pPr>
-      <w:bookmarkStart w:id="30" w:name="research-assistant---webdbsysadmin"/>
-      <w:bookmarkEnd w:id="30"/>
+      <w:bookmarkStart w:id="34" w:name="research-assistant---webdbsysadmin"/>
       <w:r>
         <w:t xml:space="preserve">Research Assistant - Web/DB/SysAdmin</w:t>
       </w:r>
+      <w:bookmarkEnd w:id="34"/>
     </w:p>
     <w:p>
       <w:pPr>
         <w:pStyle w:val="FirstParagraph"/>
       </w:pPr>
-      <w:hyperlink r:id="rId31">
+      <w:hyperlink r:id="rId35">
         <w:r>
           <w:rPr>
             <w:rStyle w:val="Hyperlink"/>
@@ -221,24 +334,24 @@
         <w:pStyle w:val="BodyText"/>
       </w:pPr>
       <w:r>
-        <w:t xml:space="preserve">Responsible for upgrading and converting the research group's web application for reporting the real time status of various bridge monitors or monitoring of sensor data projects which included a real time assessment of the general public's physical safety from potential harm due to certain weather conditions. (see Paper below). The systems grew as several new projects were taken on at the beginning and through the time spent there. Most projects involved pretty complex decision making and time critical scheduling often times over unreliable connections and several weather damaging events. Lead the group into rebuilding the whole system into a more robust and standardized solution from code down to methods for implementing new systems and new features.</w:t>
+        <w:t xml:space="preserve">Responsible for upgrading and converting the research group’s web application for reporting the real time status of various bridge monitors or monitoring of sensor data projects which included a real time assessment of the general public’s physical safety from potential harm due to certain weather conditions. (see Paper below). The systems grew as several new projects were taken on at the beginning and through the time spent there. Most projects involved pretty complex decision making and time critical scheduling often times over unreliable connections and several weather damaging events. Lead the group into rebuilding the whole system into a more robust and standardized solution from code down to methods for implementing new systems and new features.</w:t>
       </w:r>
     </w:p>
     <w:p>
       <w:pPr>
         <w:pStyle w:val="Heading3"/>
       </w:pPr>
-      <w:bookmarkStart w:id="32" w:name="interim-it-director"/>
-      <w:bookmarkEnd w:id="32"/>
+      <w:bookmarkStart w:id="36" w:name="interim-it-director"/>
       <w:r>
         <w:t xml:space="preserve">Interim IT Director</w:t>
       </w:r>
+      <w:bookmarkEnd w:id="36"/>
     </w:p>
     <w:p>
       <w:pPr>
         <w:pStyle w:val="FirstParagraph"/>
       </w:pPr>
-      <w:hyperlink r:id="rId27">
+      <w:hyperlink r:id="rId31">
         <w:r>
           <w:rPr>
             <w:rStyle w:val="Hyperlink"/>
@@ -272,17 +385,17 @@
       <w:pPr>
         <w:pStyle w:val="Heading3"/>
       </w:pPr>
-      <w:bookmarkStart w:id="33" w:name="applications-analyst"/>
-      <w:bookmarkEnd w:id="33"/>
+      <w:bookmarkStart w:id="37" w:name="applications-analyst"/>
       <w:r>
         <w:t xml:space="preserve">Applications Analyst</w:t>
       </w:r>
+      <w:bookmarkEnd w:id="37"/>
     </w:p>
     <w:p>
       <w:pPr>
         <w:pStyle w:val="FirstParagraph"/>
       </w:pPr>
-      <w:hyperlink r:id="rId27">
+      <w:hyperlink r:id="rId31">
         <w:r>
           <w:rPr>
             <w:rStyle w:val="Hyperlink"/>
@@ -303,24 +416,24 @@
         <w:pStyle w:val="BodyText"/>
       </w:pPr>
       <w:r>
-        <w:t xml:space="preserve">Responsible for maintaining and supporting IT operations affected by both Victory Parkway and Clifton campus data centers and equipment. Operations affected include login of all CAS computer labs, faculty and staff office computer login and shared file access. Will provide constant monitoring of server and network performance to provide fault tolerance for critical applications and reduce redundancy of services/applications. Additional duties include the development of support materials (CMS or Technical knowledge, manuals, etc.), conducting occasional training sessions, moderate supervision of team members' projects and student workers.</w:t>
+        <w:t xml:space="preserve">Responsible for maintaining and supporting IT operations affected by both Victory Parkway and Clifton campus data centers and equipment. Operations affected include login of all CAS computer labs, faculty and staff office computer login and shared file access. Will provide constant monitoring of server and network performance to provide fault tolerance for critical applications and reduce redundancy of services/applications. Additional duties include the development of support materials (CMS or Technical knowledge, manuals, etc.), conducting occasional training sessions, moderate supervision of team members’ projects and student workers.</w:t>
       </w:r>
     </w:p>
     <w:p>
       <w:pPr>
         <w:pStyle w:val="Heading3"/>
       </w:pPr>
-      <w:bookmarkStart w:id="34" w:name="programmeranalyst"/>
-      <w:bookmarkEnd w:id="34"/>
+      <w:bookmarkStart w:id="38" w:name="programmeranalyst"/>
       <w:r>
         <w:t xml:space="preserve">Programmer/Analyst</w:t>
       </w:r>
+      <w:bookmarkEnd w:id="38"/>
     </w:p>
     <w:p>
       <w:pPr>
         <w:pStyle w:val="FirstParagraph"/>
       </w:pPr>
-      <w:hyperlink r:id="rId35">
+      <w:hyperlink r:id="rId39">
         <w:r>
           <w:rPr>
             <w:rStyle w:val="Hyperlink"/>
@@ -354,17 +467,17 @@
       <w:pPr>
         <w:pStyle w:val="Heading3"/>
       </w:pPr>
-      <w:bookmarkStart w:id="36" w:name="programmeranalyst-1"/>
-      <w:bookmarkEnd w:id="36"/>
+      <w:bookmarkStart w:id="40" w:name="programmeranalyst-1"/>
       <w:r>
         <w:t xml:space="preserve">Programmer/Analyst</w:t>
       </w:r>
+      <w:bookmarkEnd w:id="40"/>
     </w:p>
     <w:p>
       <w:pPr>
         <w:pStyle w:val="FirstParagraph"/>
       </w:pPr>
-      <w:hyperlink r:id="rId37">
+      <w:hyperlink r:id="rId41">
         <w:r>
           <w:rPr>
             <w:rStyle w:val="Hyperlink"/>
@@ -391,28 +504,28 @@
         <w:pStyle w:val="BodyText"/>
       </w:pPr>
       <w:r>
-        <w:t xml:space="preserve">Determine system requirements by working with programming manager, product managers, and others as needed. Provide technical perspective to high-level design discussions. Develop system designs that effectively meet user requirements, efficiently operate, and effectively integrate with other systems. Develop and write software that operates efficiently and provides flexibility for future revisions. Fully test software and place into production. Resolve issues related to production software. Provide support for staff PCs and SunRay Workstations, including internal networking. Aid in development and support of internal software used daily by most of the staff which served the primary library or knowledge base for the company's product line and services.</w:t>
+        <w:t xml:space="preserve">Determine system requirements by working with programming manager, product managers, and others as needed. Provide technical perspective to high-level design discussions. Develop system designs that effectively meet user requirements, efficiently operate, and effectively integrate with other systems. Develop and write software that operates efficiently and provides flexibility for future revisions. Fully test software and place into production. Resolve issues related to production software. Provide support for staff PCs and SunRay Workstations, including internal networking. Aid in development and support of internal software used daily by most of the staff which served the primary library or knowledge base for the company’s product line and services.</w:t>
       </w:r>
     </w:p>
     <w:p>
       <w:pPr>
         <w:pStyle w:val="Heading2"/>
       </w:pPr>
-      <w:bookmarkStart w:id="38" w:name="education"/>
-      <w:bookmarkEnd w:id="38"/>
+      <w:bookmarkStart w:id="42" w:name="education"/>
       <w:r>
         <w:t xml:space="preserve">Education</w:t>
       </w:r>
+      <w:bookmarkEnd w:id="42"/>
     </w:p>
     <w:p>
       <w:pPr>
         <w:pStyle w:val="Heading3"/>
       </w:pPr>
-      <w:bookmarkStart w:id="39" w:name="b.s.-information-engineering-technology"/>
-      <w:bookmarkEnd w:id="39"/>
+      <w:bookmarkStart w:id="43" w:name="b.s.-information-engineering-technology"/>
       <w:r>
         <w:t xml:space="preserve">B.S. Information Engineering Technology</w:t>
       </w:r>
+      <w:bookmarkEnd w:id="43"/>
     </w:p>
     <w:p>
       <w:pPr>
@@ -447,11 +560,11 @@
       <w:pPr>
         <w:pStyle w:val="Heading3"/>
       </w:pPr>
-      <w:bookmarkStart w:id="40" w:name="b.s.-mechanical-engineering-technology"/>
-      <w:bookmarkEnd w:id="40"/>
+      <w:bookmarkStart w:id="44" w:name="b.s.-mechanical-engineering-technology"/>
       <w:r>
         <w:t xml:space="preserve">B.S. Mechanical Engineering Technology</w:t>
       </w:r>
+      <w:bookmarkEnd w:id="44"/>
     </w:p>
     <w:p>
       <w:pPr>
@@ -486,11 +599,11 @@
       <w:pPr>
         <w:pStyle w:val="Heading3"/>
       </w:pPr>
-      <w:bookmarkStart w:id="41" w:name="ph.d.-abd-electrical-engineering"/>
-      <w:bookmarkEnd w:id="41"/>
-      <w:r>
-        <w:t xml:space="preserve">Ph.D. (ABD) Electrical Engineering</w:t>
-      </w:r>
+      <w:bookmarkStart w:id="45" w:name="ph.d.electrical-engineering-all-but-dissertation"/>
+      <w:r>
+        <w:t xml:space="preserve">Ph.D. Electrical Engineering (All But Dissertation)</w:t>
+      </w:r>
+      <w:bookmarkEnd w:id="45"/>
     </w:p>
     <w:p>
       <w:pPr>
@@ -561,34 +674,75 @@
       <w:pPr>
         <w:pStyle w:val="Heading2"/>
       </w:pPr>
-      <w:bookmarkStart w:id="42" w:name="publications"/>
-      <w:bookmarkEnd w:id="42"/>
+      <w:bookmarkStart w:id="46" w:name="publications"/>
       <w:r>
         <w:t xml:space="preserve">Publications</w:t>
       </w:r>
+      <w:bookmarkEnd w:id="46"/>
     </w:p>
     <w:p>
       <w:pPr>
         <w:pStyle w:val="FirstParagraph"/>
       </w:pPr>
-      <w:hyperlink r:id="rId43">
+      <w:hyperlink r:id="rId47">
         <w:r>
           <w:rPr>
             <w:rStyle w:val="Hyperlink"/>
+            <w:b/>
           </w:rPr>
-          <w:t xml:space="preserve">Kumpf, J., Helmicki, A., Nims, D., Hunt, V., and Agrawal, S. (2012). "Automated Ice Inference and Monitoring on the Veterans' Glass City Skyway Bridge." J. Bridge Eng. 17, SPECIAL ISSUE: Nondestructive Evaluation and Testing for Bridge Inspection and Evaluation, 975-978.</w:t>
+          <w:t xml:space="preserve">Automated Ice Inference and Monitoring on the Veterans’ Glass City Skyway Bridge.</w:t>
         </w:r>
       </w:hyperlink>
+      <w:r>
+        <w:t xml:space="preserve"> </w:t>
+      </w:r>
+      <w:r>
+        <w:t xml:space="preserve">Kumpf, J., Helmicki, A., Nims, D., Hunt, V., and Agrawal, S. (2012). J. Bridge Eng. 17, SPECIAL ISSUE: Nondestructive Evaluation and Testing for Bridge Inspection and Evaluation, 975-978.</w:t>
+      </w:r>
+    </w:p>
+    <w:p>
+      <w:pPr>
+        <w:pStyle w:val="BodyText"/>
+      </w:pPr>
+      <w:r>
+        <w:rPr>
+          <w:b/>
+        </w:rPr>
+        <w:t xml:space="preserve">Automated Health Monitoring of an Aged and Deteriorated Truss.</w:t>
+      </w:r>
+      <w:r>
+        <w:t xml:space="preserve"> </w:t>
+      </w:r>
+      <w:r>
+        <w:t xml:space="preserve">G Kimmel, J Kumpf, V Hunt, J Swanson, A Helmicki. Fall Conference &amp; Quality Testing Show 2009, 2009</w:t>
+      </w:r>
+    </w:p>
+    <w:p>
+      <w:pPr>
+        <w:pStyle w:val="BodyText"/>
+      </w:pPr>
+      <w:r>
+        <w:rPr>
+          <w:b/>
+        </w:rPr>
+        <w:t xml:space="preserve">An integrated monitor and warning system for the Jeremiah Morrow bridge.</w:t>
+      </w:r>
+      <w:r>
+        <w:t xml:space="preserve"> </w:t>
+      </w:r>
+      <w:r>
+        <w:t xml:space="preserve">M Norouzi, J Kumpf, V Hunt, A Helmicki. Structural Materials Technology 2012, 2012</w:t>
+      </w:r>
     </w:p>
     <w:p>
       <w:pPr>
         <w:pStyle w:val="Heading2"/>
       </w:pPr>
-      <w:bookmarkStart w:id="44" w:name="references"/>
-      <w:bookmarkEnd w:id="44"/>
+      <w:bookmarkStart w:id="48" w:name="references"/>
       <w:r>
         <w:t xml:space="preserve">References</w:t>
       </w:r>
+      <w:bookmarkEnd w:id="48"/>
     </w:p>
     <w:p>
       <w:pPr>
@@ -601,6 +755,10 @@
     <w:sectPr/>
   </w:body>
 </w:document>
+</file>
+
+<file path=word/comments.xml><?xml version="1.0" encoding="utf-8"?>
+<w:comments xmlns:w="http://schemas.openxmlformats.org/wordprocessingml/2006/main" xmlns:m="http://schemas.openxmlformats.org/officeDocument/2006/math" xmlns:r="http://schemas.openxmlformats.org/officeDocument/2006/relationships" xmlns:o="urn:schemas-microsoft-com:office:office" xmlns:v="urn:schemas-microsoft-com:vml" xmlns:w10="urn:schemas-microsoft-com:office:word" xmlns:a="http://schemas.openxmlformats.org/drawingml/2006/main" xmlns:pic="http://schemas.openxmlformats.org/drawingml/2006/picture" xmlns:wp="http://schemas.openxmlformats.org/drawingml/2006/wordprocessingDrawing"/>
 </file>
 
 <file path=word/footnotes.xml><?xml version="1.0" encoding="utf-8"?>
@@ -624,8 +782,8 @@
 
 <file path=word/numbering.xml><?xml version="1.0" encoding="utf-8"?>
 <w:numbering xmlns:w="http://schemas.openxmlformats.org/wordprocessingml/2006/main">
-  <w:abstractNum w:abstractNumId="0">
-    <w:nsid w:val="e17f69ba"/>
+  <w:abstractNum w:abstractNumId="990">
+    <w:nsid w:val="170cd2de"/>
     <w:multiLevelType w:val="multilevel"/>
     <w:lvl w:ilvl="0">
       <w:numFmt w:val="bullet"/>
@@ -704,9 +862,31 @@
         <w:ind w:left="4800" w:hanging="480"/>
       </w:pPr>
     </w:lvl>
+    <w:lvl w:ilvl="7">
+      <w:numFmt w:val="bullet"/>
+      <w:lvlText w:val=" "/>
+      <w:lvlJc w:val="left"/>
+      <w:pPr>
+        <w:tabs>
+          <w:tab w:val="num" w:pos="5040"/>
+        </w:tabs>
+        <w:ind w:left="5520" w:hanging="480"/>
+      </w:pPr>
+    </w:lvl>
+    <w:lvl w:ilvl="8">
+      <w:numFmt w:val="bullet"/>
+      <w:lvlText w:val=" "/>
+      <w:lvlJc w:val="left"/>
+      <w:pPr>
+        <w:tabs>
+          <w:tab w:val="num" w:pos="5760"/>
+        </w:tabs>
+        <w:ind w:left="6240" w:hanging="480"/>
+      </w:pPr>
+    </w:lvl>
   </w:abstractNum>
   <w:abstractNum w:abstractNumId="990">
-    <w:nsid w:val="e9024c1c"/>
+    <w:nsid w:val="2c1ae401"/>
     <w:multiLevelType w:val="multilevel"/>
     <w:lvl w:ilvl="0">
       <w:numFmt w:val="bullet"/>
@@ -785,9 +965,31 @@
         <w:ind w:left="4800" w:hanging="480"/>
       </w:pPr>
     </w:lvl>
+    <w:lvl w:ilvl="7">
+      <w:numFmt w:val="bullet"/>
+      <w:lvlText w:val=" "/>
+      <w:lvlJc w:val="left"/>
+      <w:pPr>
+        <w:tabs>
+          <w:tab w:val="num" w:pos="5040"/>
+        </w:tabs>
+        <w:ind w:left="5520" w:hanging="480"/>
+      </w:pPr>
+    </w:lvl>
+    <w:lvl w:ilvl="8">
+      <w:numFmt w:val="bullet"/>
+      <w:lvlText w:val=" "/>
+      <w:lvlJc w:val="left"/>
+      <w:pPr>
+        <w:tabs>
+          <w:tab w:val="num" w:pos="5760"/>
+        </w:tabs>
+        <w:ind w:left="6240" w:hanging="480"/>
+      </w:pPr>
+    </w:lvl>
   </w:abstractNum>
   <w:abstractNum w:abstractNumId="991">
-    <w:nsid w:val="643e9967"/>
+    <w:nsid w:val="ea454b4c"/>
     <w:multiLevelType w:val="multilevel"/>
     <w:lvl w:ilvl="0">
       <w:numFmt w:val="bullet"/>
@@ -866,9 +1068,31 @@
         <w:ind w:left="4800" w:hanging="480"/>
       </w:pPr>
     </w:lvl>
+    <w:lvl w:ilvl="7">
+      <w:numFmt w:val="bullet"/>
+      <w:lvlText w:val="–"/>
+      <w:lvlJc w:val="left"/>
+      <w:pPr>
+        <w:tabs>
+          <w:tab w:val="num" w:pos="5040"/>
+        </w:tabs>
+        <w:ind w:left="5520" w:hanging="480"/>
+      </w:pPr>
+    </w:lvl>
+    <w:lvl w:ilvl="8">
+      <w:numFmt w:val="bullet"/>
+      <w:lvlText w:val="•"/>
+      <w:lvlJc w:val="left"/>
+      <w:pPr>
+        <w:tabs>
+          <w:tab w:val="num" w:pos="5760"/>
+        </w:tabs>
+        <w:ind w:left="6240" w:hanging="480"/>
+      </w:pPr>
+    </w:lvl>
   </w:abstractNum>
-  <w:num w:numId="1">
-    <w:abstractNumId w:val="0"/>
+  <w:num w:numId="1000">
+    <w:abstractNumId w:val="990"/>
   </w:num>
   <w:num w:numId="1000">
     <w:abstractNumId w:val="990"/>
@@ -1138,6 +1362,66 @@
       <w:szCs w:val="24"/>
     </w:rPr>
   </w:style>
+  <w:style w:type="paragraph" w:styleId="Heading7">
+    <w:name w:val="Heading 7"/>
+    <w:basedOn w:val="Normal"/>
+    <w:next w:val="BodyText"/>
+    <w:uiPriority w:val="9"/>
+    <w:unhideWhenUsed/>
+    <w:qFormat/>
+    <w:pPr>
+      <w:keepNext/>
+      <w:keepLines/>
+      <w:spacing w:before="200" w:after="0"/>
+      <w:outlineLvl w:val="6"/>
+    </w:pPr>
+    <w:rPr>
+      <w:rFonts w:asciiTheme="majorHAnsi" w:eastAsiaTheme="majorEastAsia" w:hAnsiTheme="majorHAnsi" w:cstheme="majorBidi"/>
+      <w:color w:val="4F81BD" w:themeColor="accent1"/>
+      <w:sz w:val="24"/>
+      <w:szCs w:val="24"/>
+    </w:rPr>
+  </w:style>
+  <w:style w:type="paragraph" w:styleId="Heading8">
+    <w:name w:val="Heading 8"/>
+    <w:basedOn w:val="Normal"/>
+    <w:next w:val="BodyText"/>
+    <w:uiPriority w:val="9"/>
+    <w:unhideWhenUsed/>
+    <w:qFormat/>
+    <w:pPr>
+      <w:keepNext/>
+      <w:keepLines/>
+      <w:spacing w:before="200" w:after="0"/>
+      <w:outlineLvl w:val="7"/>
+    </w:pPr>
+    <w:rPr>
+      <w:rFonts w:asciiTheme="majorHAnsi" w:eastAsiaTheme="majorEastAsia" w:hAnsiTheme="majorHAnsi" w:cstheme="majorBidi"/>
+      <w:color w:val="4F81BD" w:themeColor="accent1"/>
+      <w:sz w:val="24"/>
+      <w:szCs w:val="24"/>
+    </w:rPr>
+  </w:style>
+  <w:style w:type="paragraph" w:styleId="Heading9">
+    <w:name w:val="Heading 9"/>
+    <w:basedOn w:val="Normal"/>
+    <w:next w:val="BodyText"/>
+    <w:uiPriority w:val="9"/>
+    <w:unhideWhenUsed/>
+    <w:qFormat/>
+    <w:pPr>
+      <w:keepNext/>
+      <w:keepLines/>
+      <w:spacing w:before="200" w:after="0"/>
+      <w:outlineLvl w:val="8"/>
+    </w:pPr>
+    <w:rPr>
+      <w:rFonts w:asciiTheme="majorHAnsi" w:eastAsiaTheme="majorEastAsia" w:hAnsiTheme="majorHAnsi" w:cstheme="majorBidi"/>
+      <w:color w:val="4F81BD" w:themeColor="accent1"/>
+      <w:sz w:val="24"/>
+      <w:szCs w:val="24"/>
+    </w:rPr>
+  </w:style>
   <w:style w:type="paragraph" w:styleId="BlockText">
     <w:name w:val="Block Text"/>
     <w:basedOn w:val="BodyText"/>
@@ -1169,8 +1453,9 @@
     <w:semiHidden/>
     <w:unhideWhenUsed/>
   </w:style>
-  <w:style w:type="table" w:default="1" w:styleId="TableNormal">
-    <w:name w:val="Normal Table"/>
+  <w:style w:type="table" w:default="1" w:styleId="Table">
+    <w:name w:val="Table"/>
+    <w:basedOn w:val="TableNormal"/>
     <w:semiHidden/>
     <w:unhideWhenUsed/>
     <w:qFormat/>
@@ -1227,8 +1512,8 @@
     <w:name w:val="Figure"/>
     <w:basedOn w:val="Normal"/>
   </w:style>
-  <w:style w:type="paragraph" w:customStyle="1" w:styleId="FigureWithCaption">
-    <w:name w:val="Figure with Caption"/>
+  <w:style w:type="paragraph" w:customStyle="1" w:styleId="CaptionedFigure">
+    <w:name w:val="Captioned Figure"/>
     <w:basedOn w:val="Figure"/>
     <w:pPr>
       <w:keepNext/>

</xml_diff>